<commit_message>
design update, debug not working.
</commit_message>
<xml_diff>
--- a/Design_Docs/FX Alarm Project Scope.docx
+++ b/Design_Docs/FX Alarm Project Scope.docx
@@ -2239,14 +2239,27 @@
       <w:r>
         <w:t xml:space="preserve">Figure </w:t>
       </w:r>
-      <w:fldSimple w:instr=" SEQ Figure \* ARABIC ">
-        <w:r>
-          <w:rPr>
-            <w:noProof/>
-          </w:rPr>
-          <w:t>1</w:t>
-        </w:r>
-      </w:fldSimple>
+      <w:r>
+        <w:fldChar w:fldCharType="begin"/>
+      </w:r>
+      <w:r>
+        <w:instrText xml:space="preserve"> SEQ Figure \* ARABIC </w:instrText>
+      </w:r>
+      <w:r>
+        <w:fldChar w:fldCharType="separate"/>
+      </w:r>
+      <w:r>
+        <w:rPr>
+          <w:noProof/>
+        </w:rPr>
+        <w:t>1</w:t>
+      </w:r>
+      <w:r>
+        <w:rPr>
+          <w:noProof/>
+        </w:rPr>
+        <w:fldChar w:fldCharType="end"/>
+      </w:r>
       <w:r>
         <w:rPr>
           <w:noProof/>
@@ -2258,8 +2271,6 @@
       <w:r>
         <w:t>As you can see, many elements of this user interface should be reused going into HTML5, CSS3, and JavaScript</w:t>
       </w:r>
-      <w:bookmarkStart w:id="15" w:name="_GoBack"/>
-      <w:bookmarkEnd w:id="15"/>
       <w:r>
         <w:t>.</w:t>
       </w:r>
@@ -2383,76 +2394,125 @@
       <w:pPr>
         <w:pStyle w:val="Heading3"/>
       </w:pPr>
-      <w:bookmarkStart w:id="16" w:name="_Toc450545032"/>
+      <w:bookmarkStart w:id="15" w:name="_Toc450545032"/>
       <w:r>
         <w:t>Rubric Use Case – View Last Harvest Data (for test assistance) and Event Log Page</w:t>
       </w:r>
       <w:bookmarkEnd w:id="13"/>
       <w:bookmarkEnd w:id="14"/>
+      <w:bookmarkEnd w:id="15"/>
+    </w:p>
+    <w:p>
+      <w:r>
+        <w:t>This web page will need to be kept simple because it’s only purpose will be to function as an Event(s) Log Page starting with the most recent data received on a per-configuration basis separated and highlighted for very clear reading along with all other configuration related events that occurred per session/day.</w:t>
+      </w:r>
+      <w:r>
+        <w:t xml:space="preserve"> It should have a scroll bar for more easy reading and event line selecting and copying.</w:t>
+      </w:r>
+    </w:p>
+    <w:p>
+      <w:r>
+        <w:t xml:space="preserve">The only technical challenge currently foreseeable on this module is if the login or active session logic were to stop working – hence regularly checking this will be important. </w:t>
+      </w:r>
+      <w:r>
+        <w:t>The website the module is interfacing with may become part of the secure credentials data table later in the data module.</w:t>
+      </w:r>
+    </w:p>
+    <w:p>
+      <w:pPr>
+        <w:pStyle w:val="Heading2"/>
+      </w:pPr>
+      <w:bookmarkStart w:id="16" w:name="_Toc450545033"/>
+      <w:r>
+        <w:t>Test Module - Interface with FX website</w:t>
+      </w:r>
       <w:bookmarkEnd w:id="16"/>
     </w:p>
     <w:p>
       <w:r>
-        <w:t>This web page will need to be kept simple because it’s only purpose will be to function as an Event(s) Log Page starting with the most recent data received on a per-configuration basis separated and highlighted for very clear reading along with all other configuration related events that occurred per session/day.</w:t>
-      </w:r>
-      <w:r>
-        <w:t xml:space="preserve"> It should have a scroll bar for more easy reading and event line selecting and copying.</w:t>
-      </w:r>
-    </w:p>
-    <w:p>
-      <w:r>
-        <w:t xml:space="preserve">The only technical challenge currently foreseeable on this module is if the login or active session logic were to stop working – hence regularly checking this will be important. </w:t>
-      </w:r>
-      <w:r>
-        <w:t>The website the module is interfacing with may become part of the secure credentials data table later in the data module.</w:t>
+        <w:t>Testing this module should be straight forward, but actual test criteria for this module is not yet determined as these requirements still may change depending on what module is imported to my website interface module to do this.</w:t>
       </w:r>
     </w:p>
     <w:p>
       <w:pPr>
         <w:pStyle w:val="Heading2"/>
       </w:pPr>
-      <w:bookmarkStart w:id="17" w:name="_Toc450545033"/>
-      <w:r>
-        <w:t>Test Module - Interface with FX website</w:t>
+      <w:bookmarkStart w:id="17" w:name="_Toc450545034"/>
+      <w:r>
+        <w:t xml:space="preserve">Module </w:t>
+      </w:r>
+      <w:r>
+        <w:t>–</w:t>
+      </w:r>
+      <w:r>
+        <w:t xml:space="preserve"> </w:t>
+      </w:r>
+      <w:r>
+        <w:t>Html (well-formed/malformed)</w:t>
+      </w:r>
+      <w:r>
+        <w:t xml:space="preserve"> data harvest</w:t>
       </w:r>
       <w:bookmarkEnd w:id="17"/>
     </w:p>
     <w:p>
       <w:r>
-        <w:t>Testing this module should be straight forward, but actual test criteria for this module is not yet determined as these requirements still may change depending on what module is imported to my website interface module to do this.</w:t>
-      </w:r>
-    </w:p>
-    <w:p>
-      <w:pPr>
-        <w:pStyle w:val="Heading2"/>
-      </w:pPr>
-      <w:bookmarkStart w:id="18" w:name="_Toc450545034"/>
-      <w:r>
-        <w:t xml:space="preserve">Module </w:t>
-      </w:r>
-      <w:r>
-        <w:t>–</w:t>
-      </w:r>
-      <w:r>
-        <w:t xml:space="preserve"> Xslt</w:t>
-      </w:r>
-      <w:r>
-        <w:t>/Xml</w:t>
-      </w:r>
-      <w:r>
-        <w:t xml:space="preserve"> data harvest</w:t>
-      </w:r>
+        <w:t xml:space="preserve">This module will be </w:t>
+      </w:r>
+      <w:r>
+        <w:t>responsible for doing the actual heavy lifting of gathering the html parse-able data</w:t>
+      </w:r>
+      <w:r>
+        <w:t xml:space="preserve"> through the use of the</w:t>
+      </w:r>
+      <w:r>
+        <w:t xml:space="preserve"> </w:t>
+      </w:r>
+      <w:hyperlink r:id="rId9" w:history="1">
+        <w:r>
+          <w:rPr>
+            <w:rStyle w:val="Hyperlink"/>
+          </w:rPr>
+          <w:t>Beautiful Soup XML/HTML python module</w:t>
+        </w:r>
+      </w:hyperlink>
+      <w:r>
+        <w:t xml:space="preserve"> </w:t>
+      </w:r>
+      <w:r>
+        <w:t xml:space="preserve">or similar </w:t>
+      </w:r>
+      <w:r>
+        <w:t xml:space="preserve">lxml </w:t>
+      </w:r>
+      <w:r>
+        <w:t xml:space="preserve"> </w:t>
+      </w:r>
+      <w:r>
+        <w:t>python</w:t>
+      </w:r>
+      <w:r>
+        <w:t xml:space="preserve"> module</w:t>
+      </w:r>
+      <w:r>
+        <w:t xml:space="preserve">, or language api. </w:t>
+      </w:r>
+      <w:r>
+        <w:t>M</w:t>
+      </w:r>
+      <w:r>
+        <w:t>y use of actual xslt</w:t>
+      </w:r>
+      <w:r>
+        <w:t>/html parsing</w:t>
+      </w:r>
+      <w:r>
+        <w:t xml:space="preserve"> is rusty</w:t>
+      </w:r>
+      <w:bookmarkStart w:id="18" w:name="_GoBack"/>
       <w:bookmarkEnd w:id="18"/>
-    </w:p>
-    <w:p>
-      <w:r>
-        <w:t xml:space="preserve">This module will be </w:t>
-      </w:r>
-      <w:r>
-        <w:t>responsible for doing the actual heavy lifting of gathering the html parse-able data</w:t>
-      </w:r>
-      <w:r>
-        <w:t xml:space="preserve"> through the use of a XSLT style sheet transform python object such as the lxml module or similar python, or language api. Needless to say my use of actual xslt is rusty at best, but I do remember well that certain tools provided by .NET or other open source tool are able to accept an html document of repeated document object model (DOM) embedded sheet data that repeats over and over again in the same pattern – can be gathered from the embedded html repeated markup through tag/element matching and extract the readable data to another form such as an internal data structure we have gone over like List or Dictionary in python. The data could also simply be written out to another source for safe keeping</w:t>
+      <w:r>
+        <w:t xml:space="preserve"> at best, but I do remember well that certain tools provided by .NET or other open source tool are able to accept an html document of repeated document object model (DOM) embedded sheet data that repeats over and over again in the same pattern – can be gathered from the embedded html repeated markup through tag/element matching and extract the readable data to another form such as an internal data structure we have gone over like List or Dictionary in python. The data could also simply be written out to another source for safe keeping</w:t>
       </w:r>
       <w:r>
         <w:t>.</w:t>
@@ -2570,7 +2630,7 @@
                     </pic:cNvPicPr>
                   </pic:nvPicPr>
                   <pic:blipFill>
-                    <a:blip r:embed="rId9">
+                    <a:blip r:embed="rId10">
                       <a:extLst>
                         <a:ext uri="{28A0092B-C50C-407E-A947-70E740481C1C}">
                           <a14:useLocalDpi xmlns:a14="http://schemas.microsoft.com/office/drawing/2010/main" val="0"/>
@@ -2685,7 +2745,7 @@
                     </pic:cNvPicPr>
                   </pic:nvPicPr>
                   <pic:blipFill>
-                    <a:blip r:embed="rId10">
+                    <a:blip r:embed="rId11">
                       <a:extLst>
                         <a:ext uri="{28A0092B-C50C-407E-A947-70E740481C1C}">
                           <a14:useLocalDpi xmlns:a14="http://schemas.microsoft.com/office/drawing/2010/main" val="0"/>
@@ -3018,7 +3078,7 @@
         </w:rPr>
         <w:t xml:space="preserve">has this link as the current 3-month long valid URL </w:t>
       </w:r>
-      <w:hyperlink r:id="rId11" w:history="1">
+      <w:hyperlink r:id="rId12" w:history="1">
         <w:r>
           <w:rPr>
             <w:rStyle w:val="Hyperlink"/>
@@ -3101,7 +3161,7 @@
         </w:rPr>
         <w:t>document.write('&lt;iframe src="</w:t>
       </w:r>
-      <w:hyperlink r:id="rId12" w:history="1">
+      <w:hyperlink r:id="rId13" w:history="1">
         <w:r>
           <w:rPr>
             <w:rStyle w:val="Hyperlink"/>
@@ -5429,7 +5489,7 @@
 </file>
 
 <file path=customXml/itemProps1.xml><?xml version="1.0" encoding="utf-8"?>
-<ds:datastoreItem xmlns:ds="http://schemas.openxmlformats.org/officeDocument/2006/customXml" ds:itemID="{51904EBD-D025-40A3-9128-D9D60893B9FA}">
+<ds:datastoreItem xmlns:ds="http://schemas.openxmlformats.org/officeDocument/2006/customXml" ds:itemID="{46A9C84D-39B9-41E2-B865-BBD6EE9407A7}">
   <ds:schemaRefs>
     <ds:schemaRef ds:uri="http://schemas.openxmlformats.org/officeDocument/2006/bibliography"/>
   </ds:schemaRefs>

</xml_diff>